<commit_message>
Update Api Menu with AI.
</commit_message>
<xml_diff>
--- a/obbm-be/src/main/resources/assets/ContractOBBM.docx
+++ b/obbm-be/src/main/resources/assets/ContractOBBM.docx
@@ -50,15 +50,8 @@
     </w:p>
     <w:p>
       <w:pPr>
-        <w:spacing w:before="0" w:line="312" w:lineRule="auto"/>
+        <w:spacing w:line="312" w:lineRule="auto"/>
         <w:jc w:val="right"/>
-        <w:rPr>
-          <w:rFonts w:ascii="Times New Roman" w:hAnsi="Times New Roman" w:cs="Times New Roman"/>
-          <w:sz w:val="26"/>
-          <w:szCs w:val="26"/>
-        </w:rPr>
-      </w:pPr>
-      <w:r>
         <w:rPr>
           <w:rFonts w:ascii="Times New Roman" w:hAnsi="Times New Roman" w:cs="Times New Roman"/>
           <w:i/>
@@ -66,8 +59,7 @@
           <w:sz w:val="26"/>
           <w:szCs w:val="26"/>
         </w:rPr>
-        <w:t>Cần Thơ</w:t>
-      </w:r>
+      </w:pPr>
       <w:r>
         <w:rPr>
           <w:rFonts w:ascii="Times New Roman" w:hAnsi="Times New Roman" w:cs="Times New Roman"/>
@@ -76,7 +68,7 @@
           <w:sz w:val="26"/>
           <w:szCs w:val="26"/>
         </w:rPr>
-        <w:t>,</w:t>
+        <w:t>Cần Thơ</w:t>
       </w:r>
       <w:r>
         <w:rPr>
@@ -86,7 +78,67 @@
           <w:sz w:val="26"/>
           <w:szCs w:val="26"/>
         </w:rPr>
-        <w:t xml:space="preserve"> {ngayTao}</w:t>
+        <w:t>,</w:t>
+      </w:r>
+      <w:r>
+        <w:rPr>
+          <w:rFonts w:ascii="Times New Roman" w:hAnsi="Times New Roman" w:cs="Times New Roman"/>
+          <w:i/>
+          <w:iCs/>
+          <w:sz w:val="26"/>
+          <w:szCs w:val="26"/>
+        </w:rPr>
+        <w:t xml:space="preserve"> </w:t>
+      </w:r>
+      <w:r>
+        <w:rPr>
+          <w:rFonts w:ascii="Times New Roman" w:hAnsi="Times New Roman" w:cs="Times New Roman"/>
+          <w:i/>
+          <w:iCs/>
+          <w:sz w:val="26"/>
+          <w:szCs w:val="26"/>
+        </w:rPr>
+        <w:t>{</w:t>
+      </w:r>
+      <w:r>
+        <w:rPr>
+          <w:rFonts w:ascii="Times New Roman" w:hAnsi="Times New Roman" w:cs="Times New Roman"/>
+          <w:i/>
+          <w:iCs/>
+          <w:sz w:val="26"/>
+          <w:szCs w:val="26"/>
+        </w:rPr>
+        <w:t>{</w:t>
+      </w:r>
+      <w:r>
+        <w:rPr>
+          <w:rFonts w:ascii="Times New Roman" w:hAnsi="Times New Roman" w:cs="Times New Roman"/>
+          <w:i/>
+          <w:iCs/>
+          <w:sz w:val="26"/>
+          <w:szCs w:val="26"/>
+        </w:rPr>
+        <w:t>HD_NgayTao</w:t>
+      </w:r>
+      <w:r>
+        <w:rPr>
+          <w:rFonts w:ascii="Times New Roman" w:hAnsi="Times New Roman" w:cs="Times New Roman"/>
+          <w:i/>
+          <w:iCs/>
+          <w:sz w:val="26"/>
+          <w:szCs w:val="26"/>
+        </w:rPr>
+        <w:t>}</w:t>
+      </w:r>
+      <w:r>
+        <w:rPr>
+          <w:rFonts w:ascii="Times New Roman" w:hAnsi="Times New Roman" w:cs="Times New Roman"/>
+          <w:i/>
+          <w:iCs/>
+          <w:sz w:val="26"/>
+          <w:szCs w:val="26"/>
+        </w:rPr>
+        <w:t>}</w:t>
       </w:r>
     </w:p>
     <w:p>
@@ -333,7 +385,41 @@
           <w:sz w:val="26"/>
           <w:szCs w:val="26"/>
         </w:rPr>
-        <w:t xml:space="preserve"> {ngayTao}</w:t>
+        <w:t xml:space="preserve"> {</w:t>
+      </w:r>
+      <w:r>
+        <w:rPr>
+          <w:rFonts w:ascii="Times New Roman" w:hAnsi="Times New Roman" w:cs="Times New Roman"/>
+          <w:sz w:val="26"/>
+          <w:szCs w:val="26"/>
+        </w:rPr>
+        <w:t>{</w:t>
+      </w:r>
+      <w:r>
+        <w:rPr>
+          <w:rFonts w:ascii="Times New Roman" w:hAnsi="Times New Roman" w:cs="Times New Roman"/>
+          <w:i/>
+          <w:iCs/>
+          <w:sz w:val="26"/>
+          <w:szCs w:val="26"/>
+        </w:rPr>
+        <w:t>HD_NgayTao</w:t>
+      </w:r>
+      <w:r>
+        <w:rPr>
+          <w:rFonts w:ascii="Times New Roman" w:hAnsi="Times New Roman" w:cs="Times New Roman"/>
+          <w:sz w:val="26"/>
+          <w:szCs w:val="26"/>
+        </w:rPr>
+        <w:t>}</w:t>
+      </w:r>
+      <w:r>
+        <w:rPr>
+          <w:rFonts w:ascii="Times New Roman" w:hAnsi="Times New Roman" w:cs="Times New Roman"/>
+          <w:sz w:val="26"/>
+          <w:szCs w:val="26"/>
+        </w:rPr>
+        <w:t>}</w:t>
       </w:r>
       <w:r>
         <w:rPr>
@@ -951,7 +1037,15 @@
           <w:sz w:val="26"/>
           <w:szCs w:val="26"/>
         </w:rPr>
-        <w:t>(...... người/ bàn)</w:t>
+        <w:t xml:space="preserve"> </w:t>
+      </w:r>
+      <w:r>
+        <w:rPr>
+          <w:rFonts w:ascii="Times New Roman" w:hAnsi="Times New Roman" w:cs="Times New Roman"/>
+          <w:sz w:val="26"/>
+          <w:szCs w:val="26"/>
+        </w:rPr>
+        <w:t>(bàn)</w:t>
       </w:r>
       <w:r>
         <w:rPr>
@@ -960,42 +1054,6 @@
           <w:szCs w:val="26"/>
         </w:rPr>
         <w:tab/>
-      </w:r>
-      <w:r>
-        <w:rPr>
-          <w:rFonts w:ascii="Times New Roman" w:hAnsi="Times New Roman" w:cs="Times New Roman"/>
-          <w:b/>
-          <w:bCs/>
-          <w:sz w:val="26"/>
-          <w:szCs w:val="26"/>
-        </w:rPr>
-        <w:t xml:space="preserve">Số </w:t>
-      </w:r>
-      <w:r>
-        <w:rPr>
-          <w:rFonts w:ascii="Times New Roman" w:hAnsi="Times New Roman" w:cs="Times New Roman"/>
-          <w:b/>
-          <w:bCs/>
-          <w:sz w:val="26"/>
-          <w:szCs w:val="26"/>
-        </w:rPr>
-        <w:t>khách ước tính</w:t>
-      </w:r>
-      <w:r>
-        <w:rPr>
-          <w:rFonts w:ascii="Times New Roman" w:hAnsi="Times New Roman" w:cs="Times New Roman"/>
-          <w:sz w:val="26"/>
-          <w:szCs w:val="26"/>
-        </w:rPr>
-        <w:t>:</w:t>
-      </w:r>
-      <w:r>
-        <w:rPr>
-          <w:rFonts w:ascii="Times New Roman" w:hAnsi="Times New Roman" w:cs="Times New Roman"/>
-          <w:sz w:val="26"/>
-          <w:szCs w:val="26"/>
-        </w:rPr>
-        <w:t xml:space="preserve"> {{HD_SoNguoi}}</w:t>
       </w:r>
     </w:p>
     <w:p>
@@ -1096,6 +1154,7 @@
         <w:tc>
           <w:tcPr>
             <w:tcW w:w="1447" w:type="dxa"/>
+            <w:shd w:val="clear" w:color="auto" w:fill="C5D3FF"/>
             <w:vAlign w:val="center"/>
           </w:tcPr>
           <w:p>
@@ -1122,12 +1181,14 @@
         <w:tc>
           <w:tcPr>
             <w:tcW w:w="4902" w:type="dxa"/>
+            <w:shd w:val="clear" w:color="auto" w:fill="C5D3FF"/>
             <w:vAlign w:val="center"/>
           </w:tcPr>
           <w:p>
             <w:pPr>
               <w:spacing w:line="312" w:lineRule="auto"/>
               <w:ind w:left="0"/>
+              <w:jc w:val="center"/>
               <w:rPr>
                 <w:rFonts w:ascii="Times New Roman" w:hAnsi="Times New Roman" w:cs="Times New Roman"/>
                 <w:sz w:val="26"/>
@@ -1147,12 +1208,14 @@
         <w:tc>
           <w:tcPr>
             <w:tcW w:w="3175" w:type="dxa"/>
+            <w:shd w:val="clear" w:color="auto" w:fill="C5D3FF"/>
             <w:vAlign w:val="center"/>
           </w:tcPr>
           <w:p>
             <w:pPr>
               <w:spacing w:line="312" w:lineRule="auto"/>
               <w:ind w:left="0"/>
+              <w:jc w:val="center"/>
               <w:rPr>
                 <w:rFonts w:ascii="Times New Roman" w:hAnsi="Times New Roman" w:cs="Times New Roman"/>
                 <w:sz w:val="26"/>
@@ -1226,7 +1289,15 @@
                 <w:sz w:val="26"/>
                 <w:szCs w:val="26"/>
               </w:rPr>
-              <w:t>Thực đơn</w:t>
+              <w:t>Tổng t</w:t>
+            </w:r>
+            <w:r>
+              <w:rPr>
+                <w:rFonts w:ascii="Times New Roman" w:hAnsi="Times New Roman" w:cs="Times New Roman"/>
+                <w:sz w:val="26"/>
+                <w:szCs w:val="26"/>
+              </w:rPr>
+              <w:t>hực đơn</w:t>
             </w:r>
           </w:p>
         </w:tc>
@@ -1239,6 +1310,7 @@
             <w:pPr>
               <w:spacing w:line="312" w:lineRule="auto"/>
               <w:ind w:left="0"/>
+              <w:jc w:val="right"/>
               <w:rPr>
                 <w:rFonts w:ascii="Times New Roman" w:hAnsi="Times New Roman" w:cs="Times New Roman"/>
                 <w:sz w:val="26"/>
@@ -1252,6 +1324,14 @@
                 <w:szCs w:val="26"/>
               </w:rPr>
               <w:t> </w:t>
+            </w:r>
+            <w:r>
+              <w:rPr>
+                <w:rFonts w:ascii="Times New Roman" w:hAnsi="Times New Roman" w:cs="Times New Roman"/>
+                <w:sz w:val="26"/>
+                <w:szCs w:val="26"/>
+              </w:rPr>
+              <w:t>{{HD_TongThucDon}}</w:t>
             </w:r>
           </w:p>
         </w:tc>
@@ -1312,7 +1392,15 @@
                 <w:sz w:val="26"/>
                 <w:szCs w:val="26"/>
               </w:rPr>
-              <w:t>Dịch vụ</w:t>
+              <w:t>Tổng d</w:t>
+            </w:r>
+            <w:r>
+              <w:rPr>
+                <w:rFonts w:ascii="Times New Roman" w:hAnsi="Times New Roman" w:cs="Times New Roman"/>
+                <w:sz w:val="26"/>
+                <w:szCs w:val="26"/>
+              </w:rPr>
+              <w:t>ịch vụ</w:t>
             </w:r>
           </w:p>
         </w:tc>
@@ -1325,6 +1413,7 @@
             <w:pPr>
               <w:spacing w:line="312" w:lineRule="auto"/>
               <w:ind w:left="0"/>
+              <w:jc w:val="right"/>
               <w:rPr>
                 <w:rFonts w:ascii="Times New Roman" w:hAnsi="Times New Roman" w:cs="Times New Roman"/>
                 <w:sz w:val="26"/>
@@ -1337,7 +1426,7 @@
                 <w:sz w:val="26"/>
                 <w:szCs w:val="26"/>
               </w:rPr>
-              <w:t> </w:t>
+              <w:t>{{HD_TongDichVu}}</w:t>
             </w:r>
           </w:p>
         </w:tc>
@@ -1398,7 +1487,7 @@
                 <w:sz w:val="26"/>
                 <w:szCs w:val="26"/>
               </w:rPr>
-              <w:t>Địa điểm</w:t>
+              <w:t>Sảnh tiệc</w:t>
             </w:r>
           </w:p>
         </w:tc>
@@ -1411,6 +1500,7 @@
             <w:pPr>
               <w:spacing w:line="312" w:lineRule="auto"/>
               <w:ind w:left="0"/>
+              <w:jc w:val="right"/>
               <w:rPr>
                 <w:rFonts w:ascii="Times New Roman" w:hAnsi="Times New Roman" w:cs="Times New Roman"/>
                 <w:sz w:val="26"/>
@@ -1423,61 +1513,23 @@
                 <w:sz w:val="26"/>
                 <w:szCs w:val="26"/>
               </w:rPr>
-              <w:t> </w:t>
+              <w:t>{{</w:t>
             </w:r>
-          </w:p>
-        </w:tc>
-      </w:tr>
-      <w:tr>
-        <w:tc>
-          <w:tcPr>
-            <w:tcW w:w="1447" w:type="dxa"/>
-            <w:vAlign w:val="center"/>
-          </w:tcPr>
-          <w:p>
-            <w:pPr>
-              <w:spacing w:line="312" w:lineRule="auto"/>
-              <w:ind w:left="0"/>
-              <w:jc w:val="center"/>
-              <w:rPr>
-                <w:rFonts w:ascii="Times New Roman" w:hAnsi="Times New Roman" w:cs="Times New Roman"/>
-                <w:sz w:val="26"/>
-                <w:szCs w:val="26"/>
-              </w:rPr>
-            </w:pPr>
             <w:r>
               <w:rPr>
                 <w:rFonts w:ascii="Times New Roman" w:hAnsi="Times New Roman" w:cs="Times New Roman"/>
                 <w:sz w:val="26"/>
                 <w:szCs w:val="26"/>
               </w:rPr>
-              <w:t>VAT</w:t>
+              <w:t>HD_SanhTiec</w:t>
             </w:r>
-          </w:p>
-        </w:tc>
-        <w:tc>
-          <w:tcPr>
-            <w:tcW w:w="8077" w:type="dxa"/>
-            <w:gridSpan w:val="2"/>
-            <w:vAlign w:val="center"/>
-          </w:tcPr>
-          <w:p>
-            <w:pPr>
-              <w:spacing w:line="312" w:lineRule="auto"/>
-              <w:ind w:left="0"/>
-              <w:rPr>
-                <w:rFonts w:ascii="Times New Roman" w:hAnsi="Times New Roman" w:cs="Times New Roman"/>
-                <w:sz w:val="26"/>
-                <w:szCs w:val="26"/>
-              </w:rPr>
-            </w:pPr>
             <w:r>
               <w:rPr>
                 <w:rFonts w:ascii="Times New Roman" w:hAnsi="Times New Roman" w:cs="Times New Roman"/>
                 <w:sz w:val="26"/>
                 <w:szCs w:val="26"/>
               </w:rPr>
-              <w:t> </w:t>
+              <w:t>}}</w:t>
             </w:r>
           </w:p>
         </w:tc>
@@ -1519,6 +1571,7 @@
             <w:pPr>
               <w:spacing w:line="312" w:lineRule="auto"/>
               <w:ind w:left="0"/>
+              <w:jc w:val="right"/>
               <w:rPr>
                 <w:rFonts w:ascii="Times New Roman" w:hAnsi="Times New Roman" w:cs="Times New Roman"/>
                 <w:sz w:val="26"/>
@@ -1531,7 +1584,23 @@
                 <w:sz w:val="26"/>
                 <w:szCs w:val="26"/>
               </w:rPr>
-              <w:t> </w:t>
+              <w:t>{{</w:t>
+            </w:r>
+            <w:r>
+              <w:rPr>
+                <w:rFonts w:ascii="Times New Roman" w:hAnsi="Times New Roman" w:cs="Times New Roman"/>
+                <w:sz w:val="26"/>
+                <w:szCs w:val="26"/>
+              </w:rPr>
+              <w:t>HD_TongTien</w:t>
+            </w:r>
+            <w:r>
+              <w:rPr>
+                <w:rFonts w:ascii="Times New Roman" w:hAnsi="Times New Roman" w:cs="Times New Roman"/>
+                <w:sz w:val="26"/>
+                <w:szCs w:val="26"/>
+              </w:rPr>
+              <w:t>}}</w:t>
             </w:r>
           </w:p>
         </w:tc>
@@ -1539,9 +1608,88 @@
     </w:tbl>
     <w:p>
       <w:pPr>
-        <w:tabs>
-          <w:tab w:val="left" w:pos="3300"/>
-        </w:tabs>
+        <w:rPr>
+          <w:rFonts w:ascii="Times New Roman" w:hAnsi="Times New Roman" w:cs="Times New Roman"/>
+          <w:sz w:val="26"/>
+          <w:szCs w:val="26"/>
+        </w:rPr>
+        <w:sectPr>
+          <w:pgSz w:w="11910" w:h="16840" w:code="9"/>
+          <w:pgMar w:top="1134" w:right="1134" w:bottom="1134" w:left="1134" w:header="0" w:footer="1009" w:gutter="0"/>
+          <w:cols w:space="720"/>
+          <w:docGrid w:linePitch="354"/>
+        </w:sectPr>
+      </w:pPr>
+    </w:p>
+    <w:p>
+      <w:pPr>
+        <w:rPr>
+          <w:rFonts w:ascii="Times New Roman" w:hAnsi="Times New Roman" w:cs="Times New Roman"/>
+          <w:sz w:val="26"/>
+          <w:szCs w:val="26"/>
+        </w:rPr>
+      </w:pPr>
+      <w:r>
+        <w:rPr>
+          <w:rFonts w:ascii="Times New Roman" w:hAnsi="Times New Roman" w:cs="Times New Roman"/>
+          <w:sz w:val="26"/>
+          <w:szCs w:val="26"/>
+        </w:rPr>
+        <w:lastRenderedPageBreak/>
+        <w:t>{{#</w:t>
+      </w:r>
+      <w:r>
+        <w:rPr>
+          <w:rFonts w:ascii="Times New Roman" w:hAnsi="Times New Roman" w:cs="Times New Roman"/>
+          <w:sz w:val="26"/>
+          <w:szCs w:val="26"/>
+        </w:rPr>
+        <w:t>MenuTable</w:t>
+      </w:r>
+      <w:r>
+        <w:rPr>
+          <w:rFonts w:ascii="Times New Roman" w:hAnsi="Times New Roman" w:cs="Times New Roman"/>
+          <w:sz w:val="26"/>
+          <w:szCs w:val="26"/>
+        </w:rPr>
+        <w:t>}}</w:t>
+      </w:r>
+    </w:p>
+    <w:p>
+      <w:pPr>
+        <w:rPr>
+          <w:rFonts w:ascii="Times New Roman" w:hAnsi="Times New Roman" w:cs="Times New Roman"/>
+          <w:sz w:val="26"/>
+          <w:szCs w:val="26"/>
+        </w:rPr>
+      </w:pPr>
+      <w:r>
+        <w:rPr>
+          <w:rFonts w:ascii="Times New Roman" w:hAnsi="Times New Roman" w:cs="Times New Roman"/>
+          <w:sz w:val="26"/>
+          <w:szCs w:val="26"/>
+        </w:rPr>
+        <w:t>{{#</w:t>
+      </w:r>
+      <w:r>
+        <w:rPr>
+          <w:rFonts w:ascii="Times New Roman" w:hAnsi="Times New Roman" w:cs="Times New Roman"/>
+          <w:sz w:val="26"/>
+          <w:szCs w:val="26"/>
+        </w:rPr>
+        <w:t>noiDung</w:t>
+      </w:r>
+      <w:r>
+        <w:rPr>
+          <w:rFonts w:ascii="Times New Roman" w:hAnsi="Times New Roman" w:cs="Times New Roman"/>
+          <w:sz w:val="26"/>
+          <w:szCs w:val="26"/>
+        </w:rPr>
+        <w:t>Table}}</w:t>
+      </w:r>
+    </w:p>
+    <w:p>
+      <w:pPr>
         <w:rPr>
           <w:rFonts w:ascii="Times New Roman" w:hAnsi="Times New Roman" w:cs="Times New Roman"/>
           <w:sz w:val="26"/>

</xml_diff>

<commit_message>
update api poiTemplate word
</commit_message>
<xml_diff>
--- a/obbm-be/src/main/resources/assets/ContractOBBM.docx
+++ b/obbm-be/src/main/resources/assets/ContractOBBM.docx
@@ -1677,19 +1677,32 @@
           <w:sz w:val="26"/>
           <w:szCs w:val="26"/>
         </w:rPr>
-        <w:t>noiDung</w:t>
-      </w:r>
-      <w:r>
-        <w:rPr>
-          <w:rFonts w:ascii="Times New Roman" w:hAnsi="Times New Roman" w:cs="Times New Roman"/>
-          <w:sz w:val="26"/>
-          <w:szCs w:val="26"/>
-        </w:rPr>
-        <w:t>Table}}</w:t>
-      </w:r>
-    </w:p>
-    <w:p>
-      <w:pPr>
+        <w:t>ServiceTable</w:t>
+      </w:r>
+      <w:r>
+        <w:rPr>
+          <w:rFonts w:ascii="Times New Roman" w:hAnsi="Times New Roman" w:cs="Times New Roman"/>
+          <w:sz w:val="26"/>
+          <w:szCs w:val="26"/>
+        </w:rPr>
+        <w:t>}}</w:t>
+      </w:r>
+    </w:p>
+    <w:p>
+      <w:pPr>
+        <w:ind w:firstLine="720"/>
+        <w:rPr>
+          <w:rFonts w:ascii="Times New Roman" w:hAnsi="Times New Roman" w:cs="Times New Roman"/>
+          <w:sz w:val="26"/>
+          <w:szCs w:val="26"/>
+        </w:rPr>
+      </w:pPr>
+    </w:p>
+    <w:p>
+      <w:pPr>
+        <w:tabs>
+          <w:tab w:val="left" w:pos="842"/>
+        </w:tabs>
         <w:rPr>
           <w:rFonts w:ascii="Times New Roman" w:hAnsi="Times New Roman" w:cs="Times New Roman"/>
           <w:sz w:val="26"/>
@@ -1702,6 +1715,14 @@
           <w:docGrid w:linePitch="354"/>
         </w:sectPr>
       </w:pPr>
+      <w:r>
+        <w:rPr>
+          <w:rFonts w:ascii="Times New Roman" w:hAnsi="Times New Roman" w:cs="Times New Roman"/>
+          <w:sz w:val="26"/>
+          <w:szCs w:val="26"/>
+        </w:rPr>
+        <w:tab/>
+      </w:r>
     </w:p>
     <w:p>
       <w:pPr>
@@ -1728,162 +1749,60 @@
     </w:p>
     <w:p>
       <w:pPr>
-        <w:pStyle w:val="ListParagraph"/>
-        <w:numPr>
-          <w:ilvl w:val="0"/>
-          <w:numId w:val="3"/>
-        </w:numPr>
-        <w:spacing w:before="0" w:line="312" w:lineRule="auto"/>
-        <w:rPr>
-          <w:rFonts w:ascii="Times New Roman" w:hAnsi="Times New Roman" w:cs="Times New Roman"/>
-          <w:sz w:val="26"/>
-          <w:szCs w:val="26"/>
-        </w:rPr>
-      </w:pPr>
-      <w:r>
-        <w:rPr>
-          <w:rFonts w:ascii="Times New Roman" w:hAnsi="Times New Roman" w:cs="Times New Roman"/>
-          <w:sz w:val="26"/>
-          <w:szCs w:val="26"/>
-        </w:rPr>
-        <w:t>Sảnh chứa:…… bàn</w:t>
-      </w:r>
-    </w:p>
-    <w:p>
-      <w:pPr>
-        <w:pStyle w:val="ListParagraph"/>
-        <w:numPr>
-          <w:ilvl w:val="0"/>
-          <w:numId w:val="3"/>
-        </w:numPr>
-        <w:spacing w:before="0" w:line="312" w:lineRule="auto"/>
-        <w:rPr>
-          <w:rFonts w:ascii="Times New Roman" w:hAnsi="Times New Roman" w:cs="Times New Roman"/>
-          <w:sz w:val="26"/>
-          <w:szCs w:val="26"/>
-        </w:rPr>
-      </w:pPr>
-      <w:r>
-        <w:rPr>
-          <w:rFonts w:ascii="Times New Roman" w:hAnsi="Times New Roman" w:cs="Times New Roman"/>
-          <w:sz w:val="26"/>
-          <w:szCs w:val="26"/>
-        </w:rPr>
-        <w:t>Sảnh cưới không có cột hoặc hạn chế nhiều cột để tạo không gian rộng rãi thoáng mát.</w:t>
-      </w:r>
-    </w:p>
-    <w:p>
-      <w:pPr>
-        <w:pStyle w:val="ListParagraph"/>
-        <w:numPr>
-          <w:ilvl w:val="0"/>
-          <w:numId w:val="3"/>
-        </w:numPr>
-        <w:spacing w:before="0" w:line="312" w:lineRule="auto"/>
-        <w:rPr>
-          <w:rFonts w:ascii="Times New Roman" w:hAnsi="Times New Roman" w:cs="Times New Roman"/>
-          <w:sz w:val="26"/>
-          <w:szCs w:val="26"/>
-        </w:rPr>
-      </w:pPr>
-      <w:r>
-        <w:rPr>
-          <w:rFonts w:ascii="Times New Roman" w:hAnsi="Times New Roman" w:cs="Times New Roman"/>
-          <w:sz w:val="26"/>
-          <w:szCs w:val="26"/>
-        </w:rPr>
-        <w:t>Yêu cầu đi xem sảnh: check bàn, ghế, máy lạnh, âm thanh, ánh sáng, trần nhà, thang máy, nhà vệ sinh ngay lần đầu tiên đến xem nhà hàng.</w:t>
-      </w:r>
-    </w:p>
-    <w:p>
-      <w:pPr>
-        <w:pStyle w:val="ListParagraph"/>
-        <w:numPr>
-          <w:ilvl w:val="0"/>
-          <w:numId w:val="3"/>
-        </w:numPr>
-        <w:spacing w:before="0" w:line="312" w:lineRule="auto"/>
-        <w:rPr>
-          <w:rFonts w:ascii="Times New Roman" w:hAnsi="Times New Roman" w:cs="Times New Roman"/>
-          <w:sz w:val="26"/>
-          <w:szCs w:val="26"/>
-        </w:rPr>
-      </w:pPr>
-      <w:r>
-        <w:rPr>
-          <w:rFonts w:ascii="Times New Roman" w:hAnsi="Times New Roman" w:cs="Times New Roman"/>
-          <w:sz w:val="26"/>
-          <w:szCs w:val="26"/>
-        </w:rPr>
-        <w:t>Có bãi giữ xe hơi và xe máy. Không mất phí trông xe.</w:t>
-      </w:r>
-    </w:p>
-    <w:p>
-      <w:pPr>
-        <w:pStyle w:val="ListParagraph"/>
-        <w:numPr>
-          <w:ilvl w:val="0"/>
-          <w:numId w:val="3"/>
-        </w:numPr>
-        <w:spacing w:before="0" w:line="312" w:lineRule="auto"/>
-        <w:rPr>
-          <w:rFonts w:ascii="Times New Roman" w:hAnsi="Times New Roman" w:cs="Times New Roman"/>
-          <w:sz w:val="26"/>
-          <w:szCs w:val="26"/>
-        </w:rPr>
-      </w:pPr>
-      <w:r>
-        <w:rPr>
-          <w:rFonts w:ascii="Times New Roman" w:hAnsi="Times New Roman" w:cs="Times New Roman"/>
-          <w:sz w:val="26"/>
-          <w:szCs w:val="26"/>
-        </w:rPr>
-        <w:t>Phòng thay trang phục của cô dâu – chú rể phải  nối trực tiếp với sảnh tiệc.</w:t>
-      </w:r>
-    </w:p>
-    <w:p>
-      <w:pPr>
-        <w:pStyle w:val="ListParagraph"/>
-        <w:numPr>
-          <w:ilvl w:val="0"/>
-          <w:numId w:val="3"/>
-        </w:numPr>
-        <w:spacing w:before="0" w:line="312" w:lineRule="auto"/>
-        <w:rPr>
-          <w:rFonts w:ascii="Times New Roman" w:hAnsi="Times New Roman" w:cs="Times New Roman"/>
-          <w:sz w:val="26"/>
-          <w:szCs w:val="26"/>
-        </w:rPr>
-      </w:pPr>
-      <w:r>
-        <w:rPr>
-          <w:rFonts w:ascii="Times New Roman" w:hAnsi="Times New Roman" w:cs="Times New Roman"/>
-          <w:sz w:val="26"/>
-          <w:szCs w:val="26"/>
-        </w:rPr>
-        <w:t>Có ghế trẻ em dành cho trẻ em dưới 3 tuổi. Thường thì mỗi bàn có …..cái .</w:t>
-      </w:r>
-    </w:p>
-    <w:p>
-      <w:pPr>
-        <w:spacing w:before="0" w:line="312" w:lineRule="auto"/>
-        <w:rPr>
-          <w:rFonts w:ascii="Times New Roman" w:hAnsi="Times New Roman" w:cs="Times New Roman"/>
-          <w:b/>
-          <w:bCs/>
-          <w:sz w:val="26"/>
-          <w:szCs w:val="26"/>
-        </w:rPr>
-      </w:pPr>
-      <w:r>
-        <w:rPr>
-          <w:rFonts w:ascii="Times New Roman" w:hAnsi="Times New Roman" w:cs="Times New Roman"/>
-          <w:b/>
-          <w:bCs/>
-          <w:sz w:val="26"/>
-          <w:szCs w:val="26"/>
-        </w:rPr>
-        <w:t>2.4. Cách thức trang trí sảnh cưới:</w:t>
+        <w:spacing w:before="0" w:line="312" w:lineRule="auto"/>
+        <w:rPr>
+          <w:rFonts w:ascii="Times New Roman" w:hAnsi="Times New Roman" w:cs="Times New Roman"/>
+          <w:b/>
+          <w:bCs/>
+          <w:sz w:val="26"/>
+          <w:szCs w:val="26"/>
+        </w:rPr>
+      </w:pPr>
+      <w:r>
+        <w:rPr>
+          <w:rFonts w:ascii="Times New Roman" w:hAnsi="Times New Roman" w:cs="Times New Roman"/>
+          <w:sz w:val="26"/>
+          <w:szCs w:val="26"/>
+        </w:rPr>
+        <w:t>{{</w:t>
+      </w:r>
+      <w:r>
+        <w:rPr>
+          <w:rFonts w:ascii="Times New Roman" w:hAnsi="Times New Roman" w:cs="Times New Roman"/>
+          <w:sz w:val="26"/>
+          <w:szCs w:val="26"/>
+        </w:rPr>
+        <w:t>HD_VeDiaDiemToChuc</w:t>
+      </w:r>
+      <w:r>
+        <w:rPr>
+          <w:rFonts w:ascii="Times New Roman" w:hAnsi="Times New Roman" w:cs="Times New Roman"/>
+          <w:sz w:val="26"/>
+          <w:szCs w:val="26"/>
+        </w:rPr>
+        <w:t>}}</w:t>
+      </w:r>
+    </w:p>
+    <w:p>
+      <w:pPr>
+        <w:spacing w:before="0" w:line="312" w:lineRule="auto"/>
+        <w:rPr>
+          <w:rFonts w:ascii="Times New Roman" w:hAnsi="Times New Roman" w:cs="Times New Roman"/>
+          <w:b/>
+          <w:bCs/>
+          <w:sz w:val="26"/>
+          <w:szCs w:val="26"/>
+        </w:rPr>
+      </w:pPr>
+      <w:r>
+        <w:rPr>
+          <w:rFonts w:ascii="Times New Roman" w:hAnsi="Times New Roman" w:cs="Times New Roman"/>
+          <w:b/>
+          <w:bCs/>
+          <w:sz w:val="26"/>
+          <w:szCs w:val="26"/>
+        </w:rPr>
+        <w:t>2.4. Cách thức trang trí sảnh:</w:t>
       </w:r>
     </w:p>
     <w:p>
@@ -1906,7 +1825,7 @@
           <w:sz w:val="26"/>
           <w:szCs w:val="26"/>
         </w:rPr>
-        <w:t>Màu trang trí:……</w:t>
+        <w:t>Màu sắc chủ đạo: Theo yêu cầu của bên B, ví dụ: trắng, vàng, đỏ hoặc xanh.</w:t>
       </w:r>
     </w:p>
     <w:p>
@@ -1929,7 +1848,7 @@
           <w:sz w:val="26"/>
           <w:szCs w:val="26"/>
         </w:rPr>
-        <w:t>Phông cưới, chữ : Bên A chuẩn bị.</w:t>
+        <w:t>Phông cưới và chữ trang trí: Bên A chịu trách nhiệm chuẩn bị và trang trí theo thiết kế đã thống nhất trước.</w:t>
       </w:r>
     </w:p>
     <w:p>
@@ -1952,30 +1871,7 @@
           <w:sz w:val="26"/>
           <w:szCs w:val="26"/>
         </w:rPr>
-        <w:t>Hoa trang trí từng bàn: Chọn loại hoa mà nhà hàng có và yêu cầu trang trí đủ số bàn đã đặt.</w:t>
-      </w:r>
-    </w:p>
-    <w:p>
-      <w:pPr>
-        <w:pStyle w:val="ListParagraph"/>
-        <w:numPr>
-          <w:ilvl w:val="0"/>
-          <w:numId w:val="4"/>
-        </w:numPr>
-        <w:spacing w:before="0" w:line="312" w:lineRule="auto"/>
-        <w:rPr>
-          <w:rFonts w:ascii="Times New Roman" w:hAnsi="Times New Roman" w:cs="Times New Roman"/>
-          <w:sz w:val="26"/>
-          <w:szCs w:val="26"/>
-        </w:rPr>
-      </w:pPr>
-      <w:r>
-        <w:rPr>
-          <w:rFonts w:ascii="Times New Roman" w:hAnsi="Times New Roman" w:cs="Times New Roman"/>
-          <w:sz w:val="26"/>
-          <w:szCs w:val="26"/>
-        </w:rPr>
-        <w:t>Hoa dọc 2 bên lối đi : bên A tính tiền theo trụ, có….trụ dọc hai bên lối .</w:t>
+        <w:t>Hoa trang trí bàn tiệc: Bên A sử dụng hoa tươi hoặc hoa giả cao cấp theo yêu cầu của bên B, đảm bảo đủ số bàn đã đặt.</w:t>
       </w:r>
     </w:p>
     <w:p>
@@ -2138,7 +2034,7 @@
           <w:sz w:val="26"/>
           <w:szCs w:val="26"/>
         </w:rPr>
-        <w:t>Ngày ……</w:t>
+        <w:t>Tổ chức vào: {{HD_ThoiGian}}</w:t>
       </w:r>
     </w:p>
     <w:p>
@@ -2161,7 +2057,15 @@
           <w:sz w:val="26"/>
           <w:szCs w:val="26"/>
         </w:rPr>
-        <w:t>Từ ….h đến ……h</w:t>
+        <w:t xml:space="preserve">Thời gian: </w:t>
+      </w:r>
+      <w:r>
+        <w:rPr>
+          <w:rFonts w:ascii="Times New Roman" w:hAnsi="Times New Roman" w:cs="Times New Roman"/>
+          <w:sz w:val="26"/>
+          <w:szCs w:val="26"/>
+        </w:rPr>
+        <w:t>{{HD_ThoiGian}}</w:t>
       </w:r>
     </w:p>
     <w:p>
@@ -2171,40 +2075,96 @@
           <w:ilvl w:val="0"/>
           <w:numId w:val="9"/>
         </w:numPr>
-        <w:spacing w:before="0" w:line="312" w:lineRule="auto"/>
-        <w:rPr>
-          <w:rFonts w:ascii="Times New Roman" w:hAnsi="Times New Roman" w:cs="Times New Roman"/>
-          <w:sz w:val="26"/>
-          <w:szCs w:val="26"/>
-        </w:rPr>
-      </w:pPr>
-      <w:r>
-        <w:rPr>
-          <w:rFonts w:ascii="Times New Roman" w:hAnsi="Times New Roman" w:cs="Times New Roman"/>
-          <w:sz w:val="26"/>
-          <w:szCs w:val="26"/>
-        </w:rPr>
-        <w:t>Quá giờ quy định tính phí. Tính …….vnd/ giờ</w:t>
-      </w:r>
-    </w:p>
-    <w:p>
-      <w:pPr>
-        <w:spacing w:before="0" w:line="312" w:lineRule="auto"/>
-        <w:rPr>
-          <w:rFonts w:ascii="Times New Roman" w:hAnsi="Times New Roman" w:cs="Times New Roman"/>
-          <w:sz w:val="26"/>
-          <w:szCs w:val="26"/>
-        </w:rPr>
-      </w:pPr>
-      <w:r>
-        <w:rPr>
-          <w:rFonts w:ascii="Times New Roman" w:hAnsi="Times New Roman" w:cs="Times New Roman"/>
-          <w:b/>
-          <w:bCs/>
-          <w:sz w:val="26"/>
-          <w:szCs w:val="26"/>
-        </w:rPr>
-        <w:t>2.8. Địa điểm : Tại hội trường……….</w:t>
+        <w:spacing w:line="312" w:lineRule="auto"/>
+        <w:rPr>
+          <w:rFonts w:ascii="Times New Roman" w:hAnsi="Times New Roman" w:cs="Times New Roman"/>
+          <w:sz w:val="26"/>
+          <w:szCs w:val="26"/>
+        </w:rPr>
+      </w:pPr>
+      <w:r>
+        <w:rPr>
+          <w:rFonts w:ascii="Times New Roman" w:hAnsi="Times New Roman" w:cs="Times New Roman"/>
+          <w:sz w:val="26"/>
+          <w:szCs w:val="26"/>
+        </w:rPr>
+        <w:t xml:space="preserve">Quá giờ quy định tính phí. </w:t>
+      </w:r>
+      <w:r>
+        <w:rPr>
+          <w:rFonts w:ascii="Times New Roman" w:hAnsi="Times New Roman" w:cs="Times New Roman"/>
+          <w:sz w:val="26"/>
+          <w:szCs w:val="26"/>
+        </w:rPr>
+        <w:t>{{</w:t>
+      </w:r>
+      <w:r>
+        <w:rPr>
+          <w:rFonts w:ascii="Times New Roman" w:hAnsi="Times New Roman" w:cs="Times New Roman"/>
+          <w:sz w:val="26"/>
+          <w:szCs w:val="26"/>
+        </w:rPr>
+        <w:t>HD_PhiThem</w:t>
+      </w:r>
+      <w:r>
+        <w:rPr>
+          <w:rFonts w:ascii="Times New Roman" w:hAnsi="Times New Roman" w:cs="Times New Roman"/>
+          <w:sz w:val="26"/>
+          <w:szCs w:val="26"/>
+        </w:rPr>
+        <w:t>}}</w:t>
+      </w:r>
+    </w:p>
+    <w:p>
+      <w:pPr>
+        <w:spacing w:before="0" w:line="312" w:lineRule="auto"/>
+        <w:rPr>
+          <w:rFonts w:ascii="Times New Roman" w:hAnsi="Times New Roman" w:cs="Times New Roman"/>
+          <w:sz w:val="26"/>
+          <w:szCs w:val="26"/>
+        </w:rPr>
+      </w:pPr>
+      <w:r>
+        <w:rPr>
+          <w:rFonts w:ascii="Times New Roman" w:hAnsi="Times New Roman" w:cs="Times New Roman"/>
+          <w:b/>
+          <w:bCs/>
+          <w:sz w:val="26"/>
+          <w:szCs w:val="26"/>
+        </w:rPr>
+        <w:t xml:space="preserve">2.8. Địa điểm : </w:t>
+      </w:r>
+      <w:r>
+        <w:rPr>
+          <w:rFonts w:ascii="Times New Roman" w:hAnsi="Times New Roman" w:cs="Times New Roman"/>
+          <w:sz w:val="26"/>
+          <w:szCs w:val="26"/>
+        </w:rPr>
+        <w:t xml:space="preserve">Tại </w:t>
+      </w:r>
+      <w:r>
+        <w:rPr>
+          <w:rFonts w:ascii="Times New Roman" w:hAnsi="Times New Roman" w:cs="Times New Roman"/>
+          <w:sz w:val="26"/>
+          <w:szCs w:val="26"/>
+        </w:rPr>
+        <w:t>{{</w:t>
+      </w:r>
+      <w:r>
+        <w:rPr>
+          <w:rFonts w:ascii="Times New Roman" w:hAnsi="Times New Roman" w:cs="Times New Roman"/>
+          <w:sz w:val="26"/>
+          <w:szCs w:val="26"/>
+        </w:rPr>
+        <w:t>HD_DiaChi</w:t>
+      </w:r>
+      <w:r>
+        <w:rPr>
+          <w:rFonts w:ascii="Times New Roman" w:hAnsi="Times New Roman" w:cs="Times New Roman"/>
+          <w:sz w:val="26"/>
+          <w:szCs w:val="26"/>
+        </w:rPr>
+        <w:t>}}</w:t>
       </w:r>
     </w:p>
     <w:p>
@@ -2340,7 +2300,7 @@
           <w:sz w:val="26"/>
           <w:szCs w:val="26"/>
         </w:rPr>
-        <w:t>Bia và nước ngọt. Thương hiệu…………….. Được khuyến mãi trong một tiếng đầu. Qua giờ khuyến mãi sẽ tính về giá mà bên A quy định.</w:t>
+        <w:t>Trang trí: bánh kem, tháp ly &amp; rượu , pháo kim tuyến.</w:t>
       </w:r>
     </w:p>
     <w:p>
@@ -2363,7 +2323,7 @@
           <w:sz w:val="26"/>
           <w:szCs w:val="26"/>
         </w:rPr>
-        <w:t>Trang trí: bánh kem, tháp ly &amp; rượu , pháo kim tuyến.</w:t>
+        <w:t>Hoa tươi bàn bánh cưới + bàn champagne + bàn ký tên.</w:t>
       </w:r>
     </w:p>
     <w:p>
@@ -2386,7 +2346,7 @@
           <w:sz w:val="26"/>
           <w:szCs w:val="26"/>
         </w:rPr>
-        <w:t>Hoa tươi bàn bánh cưới + bàn champagne + bàn ký tên.</w:t>
+        <w:t>Thùng đựng tiền mừng.</w:t>
       </w:r>
     </w:p>
     <w:p>
@@ -2409,8 +2369,7 @@
           <w:sz w:val="26"/>
           <w:szCs w:val="26"/>
         </w:rPr>
-        <w:lastRenderedPageBreak/>
-        <w:t>Thùng đựng tiền mừng.</w:t>
+        <w:t>Phông chữ sân khấu.</w:t>
       </w:r>
     </w:p>
     <w:p>
@@ -2433,7 +2392,7 @@
           <w:sz w:val="26"/>
           <w:szCs w:val="26"/>
         </w:rPr>
-        <w:t>Phông chữ sân khấu.</w:t>
+        <w:t>Bánh khai vị / đậu phộng cho khách.</w:t>
       </w:r>
     </w:p>
     <w:p>
@@ -2446,52 +2405,6 @@
         <w:spacing w:before="0" w:line="312" w:lineRule="auto"/>
         <w:rPr>
           <w:rFonts w:ascii="Times New Roman" w:hAnsi="Times New Roman" w:cs="Times New Roman"/>
-          <w:sz w:val="26"/>
-          <w:szCs w:val="26"/>
-        </w:rPr>
-      </w:pPr>
-      <w:r>
-        <w:rPr>
-          <w:rFonts w:ascii="Times New Roman" w:hAnsi="Times New Roman" w:cs="Times New Roman"/>
-          <w:sz w:val="26"/>
-          <w:szCs w:val="26"/>
-        </w:rPr>
-        <w:t>Bữa ăn nhẹ cho CD-CR.</w:t>
-      </w:r>
-    </w:p>
-    <w:p>
-      <w:pPr>
-        <w:pStyle w:val="ListParagraph"/>
-        <w:numPr>
-          <w:ilvl w:val="0"/>
-          <w:numId w:val="11"/>
-        </w:numPr>
-        <w:spacing w:before="0" w:line="312" w:lineRule="auto"/>
-        <w:rPr>
-          <w:rFonts w:ascii="Times New Roman" w:hAnsi="Times New Roman" w:cs="Times New Roman"/>
-          <w:sz w:val="26"/>
-          <w:szCs w:val="26"/>
-        </w:rPr>
-      </w:pPr>
-      <w:r>
-        <w:rPr>
-          <w:rFonts w:ascii="Times New Roman" w:hAnsi="Times New Roman" w:cs="Times New Roman"/>
-          <w:sz w:val="26"/>
-          <w:szCs w:val="26"/>
-        </w:rPr>
-        <w:t>Bánh khai vị / đậu phộng cho khách.</w:t>
-      </w:r>
-    </w:p>
-    <w:p>
-      <w:pPr>
-        <w:pStyle w:val="ListParagraph"/>
-        <w:numPr>
-          <w:ilvl w:val="0"/>
-          <w:numId w:val="11"/>
-        </w:numPr>
-        <w:spacing w:before="0" w:line="312" w:lineRule="auto"/>
-        <w:rPr>
-          <w:rFonts w:ascii="Times New Roman" w:hAnsi="Times New Roman" w:cs="Times New Roman"/>
           <w:b/>
           <w:bCs/>
           <w:sz w:val="26"/>
@@ -2554,7 +2467,31 @@
           <w:sz w:val="26"/>
           <w:szCs w:val="26"/>
         </w:rPr>
-        <w:t xml:space="preserve"> ……………VNĐ (Bằng chữ………………………………)</w:t>
+        <w:t xml:space="preserve"> </w:t>
+      </w:r>
+      <w:r>
+        <w:rPr>
+          <w:rFonts w:ascii="Times New Roman" w:hAnsi="Times New Roman" w:cs="Times New Roman"/>
+          <w:sz w:val="26"/>
+          <w:szCs w:val="26"/>
+        </w:rPr>
+        <w:t>{{</w:t>
+      </w:r>
+      <w:r>
+        <w:rPr>
+          <w:rFonts w:ascii="Times New Roman" w:hAnsi="Times New Roman" w:cs="Times New Roman"/>
+          <w:sz w:val="26"/>
+          <w:szCs w:val="26"/>
+        </w:rPr>
+        <w:t>HD_TongTien</w:t>
+      </w:r>
+      <w:r>
+        <w:rPr>
+          <w:rFonts w:ascii="Times New Roman" w:hAnsi="Times New Roman" w:cs="Times New Roman"/>
+          <w:sz w:val="26"/>
+          <w:szCs w:val="26"/>
+        </w:rPr>
+        <w:t>}}</w:t>
       </w:r>
     </w:p>
     <w:p>
@@ -2599,7 +2536,39 @@
           <w:sz w:val="26"/>
           <w:szCs w:val="26"/>
         </w:rPr>
-        <w:t>Đợt 1: ….. % , khi đến để đặt cọc tiệc.</w:t>
+        <w:t xml:space="preserve">Đợt 1: </w:t>
+      </w:r>
+      <w:r>
+        <w:rPr>
+          <w:rFonts w:ascii="Times New Roman" w:hAnsi="Times New Roman" w:cs="Times New Roman"/>
+          <w:sz w:val="26"/>
+          <w:szCs w:val="26"/>
+        </w:rPr>
+        <w:t>50</w:t>
+      </w:r>
+      <w:r>
+        <w:rPr>
+          <w:rFonts w:ascii="Times New Roman" w:hAnsi="Times New Roman" w:cs="Times New Roman"/>
+          <w:sz w:val="26"/>
+          <w:szCs w:val="26"/>
+        </w:rPr>
+        <w:t>%</w:t>
+      </w:r>
+      <w:r>
+        <w:rPr>
+          <w:rFonts w:ascii="Times New Roman" w:hAnsi="Times New Roman" w:cs="Times New Roman"/>
+          <w:sz w:val="26"/>
+          <w:szCs w:val="26"/>
+        </w:rPr>
+        <w:t xml:space="preserve"> hoặc 70%</w:t>
+      </w:r>
+      <w:r>
+        <w:rPr>
+          <w:rFonts w:ascii="Times New Roman" w:hAnsi="Times New Roman" w:cs="Times New Roman"/>
+          <w:sz w:val="26"/>
+          <w:szCs w:val="26"/>
+        </w:rPr>
+        <w:t xml:space="preserve"> , khi đến để đặt cọc tiệc.</w:t>
       </w:r>
     </w:p>
     <w:p>
@@ -2622,76 +2591,32 @@
           <w:sz w:val="26"/>
           <w:szCs w:val="26"/>
         </w:rPr>
-        <w:t>Đợt 2: ……% , chậm nhất là ….. ngày trước ngày tiệc.</w:t>
-      </w:r>
-    </w:p>
-    <w:p>
-      <w:pPr>
-        <w:pStyle w:val="ListParagraph"/>
-        <w:numPr>
-          <w:ilvl w:val="0"/>
-          <w:numId w:val="12"/>
-        </w:numPr>
-        <w:spacing w:before="0" w:line="312" w:lineRule="auto"/>
-        <w:rPr>
-          <w:rFonts w:ascii="Times New Roman" w:hAnsi="Times New Roman" w:cs="Times New Roman"/>
-          <w:sz w:val="26"/>
-          <w:szCs w:val="26"/>
-        </w:rPr>
-      </w:pPr>
-      <w:r>
-        <w:rPr>
-          <w:rFonts w:ascii="Times New Roman" w:hAnsi="Times New Roman" w:cs="Times New Roman"/>
-          <w:sz w:val="26"/>
-          <w:szCs w:val="26"/>
-        </w:rPr>
-        <w:t>Thanh toán dứt điểm khi xong tiệc: …..% + chi phí phát sinh trong tiệc (bia nước ngọt nếu tính riêng)</w:t>
-      </w:r>
-    </w:p>
-    <w:p>
-      <w:pPr>
-        <w:pStyle w:val="ListParagraph"/>
-        <w:numPr>
-          <w:ilvl w:val="0"/>
-          <w:numId w:val="12"/>
-        </w:numPr>
-        <w:spacing w:before="0" w:line="312" w:lineRule="auto"/>
-        <w:rPr>
-          <w:rFonts w:ascii="Times New Roman" w:hAnsi="Times New Roman" w:cs="Times New Roman"/>
-          <w:sz w:val="26"/>
-          <w:szCs w:val="26"/>
-        </w:rPr>
-      </w:pPr>
-      <w:r>
-        <w:rPr>
-          <w:rFonts w:ascii="Times New Roman" w:hAnsi="Times New Roman" w:cs="Times New Roman"/>
-          <w:sz w:val="26"/>
-          <w:szCs w:val="26"/>
-        </w:rPr>
-        <w:t>Ngày chốt món ăn: trước ….. ngày</w:t>
-      </w:r>
-    </w:p>
-    <w:p>
-      <w:pPr>
-        <w:pStyle w:val="ListParagraph"/>
-        <w:numPr>
-          <w:ilvl w:val="0"/>
-          <w:numId w:val="12"/>
-        </w:numPr>
-        <w:spacing w:before="0" w:line="312" w:lineRule="auto"/>
-        <w:rPr>
-          <w:rFonts w:ascii="Times New Roman" w:hAnsi="Times New Roman" w:cs="Times New Roman"/>
-          <w:sz w:val="26"/>
-          <w:szCs w:val="26"/>
-        </w:rPr>
-      </w:pPr>
-      <w:r>
-        <w:rPr>
-          <w:rFonts w:ascii="Times New Roman" w:hAnsi="Times New Roman" w:cs="Times New Roman"/>
-          <w:sz w:val="26"/>
-          <w:szCs w:val="26"/>
-        </w:rPr>
-        <w:t>Ngày chốt lại số bàn: trước ….. ngày</w:t>
+        <w:lastRenderedPageBreak/>
+        <w:t>Thanh toán dứt điểm khi xong tiệc:</w:t>
+      </w:r>
+      <w:r>
+        <w:rPr>
+          <w:rFonts w:ascii="Times New Roman" w:hAnsi="Times New Roman" w:cs="Times New Roman"/>
+          <w:sz w:val="26"/>
+          <w:szCs w:val="26"/>
+        </w:rPr>
+        <w:t xml:space="preserve"> </w:t>
+      </w:r>
+      <w:r>
+        <w:rPr>
+          <w:rFonts w:ascii="Times New Roman" w:hAnsi="Times New Roman" w:cs="Times New Roman"/>
+          <w:sz w:val="26"/>
+          <w:szCs w:val="26"/>
+        </w:rPr>
+        <w:t>số còn lại</w:t>
+      </w:r>
+      <w:r>
+        <w:rPr>
+          <w:rFonts w:ascii="Times New Roman" w:hAnsi="Times New Roman" w:cs="Times New Roman"/>
+          <w:sz w:val="26"/>
+          <w:szCs w:val="26"/>
+        </w:rPr>
+        <w:t xml:space="preserve"> + chi phí phát sinh trong tiệc (bia nước ngọt nếu tính riêng)</w:t>
       </w:r>
     </w:p>
     <w:p>
@@ -2986,7 +2911,6 @@
           <w:sz w:val="26"/>
           <w:szCs w:val="26"/>
         </w:rPr>
-        <w:lastRenderedPageBreak/>
         <w:t>Khi một trong hai bên chấm dứt hợp đồng mà gây thiệt hại cho bên còn lại thì phải bồi thường thiệt hại cho bên bị thiệt hại.</w:t>
       </w:r>
     </w:p>
@@ -3073,6 +2997,7 @@
           <w:sz w:val="26"/>
           <w:szCs w:val="26"/>
         </w:rPr>
+        <w:lastRenderedPageBreak/>
         <w:t>Trong trường hợp hai bên không thống nhất  lại được ý kiến thì sẽ chấm dứt hợp đồng</w:t>
       </w:r>
     </w:p>
@@ -3118,7 +3043,39 @@
           <w:sz w:val="26"/>
           <w:szCs w:val="26"/>
         </w:rPr>
-        <w:t>Trong trường hợp phát sinh tranh chấp, các bên đồng ý ưu tiên giải quyết thông qua trao đổi, thương lượng. Việc trao đổi, thương lượng này được thực hiện ….lần và phải được lập thành văn bản. Nếu sau… lần tổ chức trao đổi, thương lượng mà hai bên không thỏa thuận giải quyết được tranh chấp, một bên hoặc cả hai bên có quyền đưa tranh chấp ra Tòa án có thẩm quyền để giải quyết theo quy định của pháp luật hiện hành.</w:t>
+        <w:t>Trong trường hợp phát sinh tranh chấp, các bên đồng ý ưu tiên giải quyết thông qua trao đổi, thương lượng. Việc trao đổi, thương lượng này được thực hiệ</w:t>
+      </w:r>
+      <w:r>
+        <w:rPr>
+          <w:rFonts w:ascii="Times New Roman" w:hAnsi="Times New Roman" w:cs="Times New Roman"/>
+          <w:sz w:val="26"/>
+          <w:szCs w:val="26"/>
+        </w:rPr>
+        <w:t xml:space="preserve">n 2 </w:t>
+      </w:r>
+      <w:r>
+        <w:rPr>
+          <w:rFonts w:ascii="Times New Roman" w:hAnsi="Times New Roman" w:cs="Times New Roman"/>
+          <w:sz w:val="26"/>
+          <w:szCs w:val="26"/>
+        </w:rPr>
+        <w:t>lần và phải được lập thành văn bản. Nếu sa</w:t>
+      </w:r>
+      <w:r>
+        <w:rPr>
+          <w:rFonts w:ascii="Times New Roman" w:hAnsi="Times New Roman" w:cs="Times New Roman"/>
+          <w:sz w:val="26"/>
+          <w:szCs w:val="26"/>
+        </w:rPr>
+        <w:t>u 2</w:t>
+      </w:r>
+      <w:r>
+        <w:rPr>
+          <w:rFonts w:ascii="Times New Roman" w:hAnsi="Times New Roman" w:cs="Times New Roman"/>
+          <w:sz w:val="26"/>
+          <w:szCs w:val="26"/>
+        </w:rPr>
+        <w:t xml:space="preserve"> lần tổ chức trao đổi, thương lượng mà hai bên không thỏa thuận giải quyết được tranh chấp, một bên hoặc cả hai bên có quyền đưa tranh chấp ra Tòa án có thẩm quyền để giải quyết theo quy định của pháp luật hiện hành.</w:t>
       </w:r>
     </w:p>
     <w:p>
@@ -3158,7 +3115,71 @@
           <w:sz w:val="26"/>
           <w:szCs w:val="26"/>
         </w:rPr>
-        <w:t>Hợp đồng có hiệu lực kể từ ngày…tháng….năm, được làm thành …. bản có giá trị pháp lý như nhau, Bên A giữ ……..bản, Bên B giữ …… bản. </w:t>
+        <w:t>Hợp đồng có hiệu lực kể từ</w:t>
+      </w:r>
+      <w:r>
+        <w:rPr>
+          <w:rFonts w:ascii="Times New Roman" w:hAnsi="Times New Roman" w:cs="Times New Roman"/>
+          <w:sz w:val="26"/>
+          <w:szCs w:val="26"/>
+        </w:rPr>
+        <w:t xml:space="preserve"> {{HD_NgayTao}}</w:t>
+      </w:r>
+      <w:r>
+        <w:rPr>
+          <w:rFonts w:ascii="Times New Roman" w:hAnsi="Times New Roman" w:cs="Times New Roman"/>
+          <w:sz w:val="26"/>
+          <w:szCs w:val="26"/>
+        </w:rPr>
+        <w:t>, được làm thành</w:t>
+      </w:r>
+      <w:r>
+        <w:rPr>
+          <w:rFonts w:ascii="Times New Roman" w:hAnsi="Times New Roman" w:cs="Times New Roman"/>
+          <w:sz w:val="26"/>
+          <w:szCs w:val="26"/>
+        </w:rPr>
+        <w:t xml:space="preserve"> 2</w:t>
+      </w:r>
+      <w:r>
+        <w:rPr>
+          <w:rFonts w:ascii="Times New Roman" w:hAnsi="Times New Roman" w:cs="Times New Roman"/>
+          <w:sz w:val="26"/>
+          <w:szCs w:val="26"/>
+        </w:rPr>
+        <w:t xml:space="preserve"> bản có giá trị pháp lý như nhau, Bên A giữ</w:t>
+      </w:r>
+      <w:r>
+        <w:rPr>
+          <w:rFonts w:ascii="Times New Roman" w:hAnsi="Times New Roman" w:cs="Times New Roman"/>
+          <w:sz w:val="26"/>
+          <w:szCs w:val="26"/>
+        </w:rPr>
+        <w:t xml:space="preserve"> 1 </w:t>
+      </w:r>
+      <w:r>
+        <w:rPr>
+          <w:rFonts w:ascii="Times New Roman" w:hAnsi="Times New Roman" w:cs="Times New Roman"/>
+          <w:sz w:val="26"/>
+          <w:szCs w:val="26"/>
+        </w:rPr>
+        <w:t>bản, Bên B giữ</w:t>
+      </w:r>
+      <w:r>
+        <w:rPr>
+          <w:rFonts w:ascii="Times New Roman" w:hAnsi="Times New Roman" w:cs="Times New Roman"/>
+          <w:sz w:val="26"/>
+          <w:szCs w:val="26"/>
+        </w:rPr>
+        <w:t xml:space="preserve"> 1</w:t>
+      </w:r>
+      <w:r>
+        <w:rPr>
+          <w:rFonts w:ascii="Times New Roman" w:hAnsi="Times New Roman" w:cs="Times New Roman"/>
+          <w:sz w:val="26"/>
+          <w:szCs w:val="26"/>
+        </w:rPr>
+        <w:t xml:space="preserve"> bản. </w:t>
       </w:r>
     </w:p>
     <w:tbl>
@@ -3417,7 +3438,7 @@
       <w:lvlText w:val="–"/>
       <w:lvlJc w:val="left"/>
       <w:pPr>
-        <w:ind w:left="468" w:hanging="360"/>
+        <w:ind w:left="360" w:hanging="360"/>
       </w:pPr>
       <w:rPr>
         <w:rFonts w:ascii="Times New Roman" w:eastAsiaTheme="minorHAnsi" w:hAnsi="Times New Roman" w:cs="Times New Roman" w:hint="default"/>
@@ -3429,7 +3450,7 @@
       <w:lvlText w:val="o"/>
       <w:lvlJc w:val="left"/>
       <w:pPr>
-        <w:ind w:left="1188" w:hanging="360"/>
+        <w:ind w:left="1080" w:hanging="360"/>
       </w:pPr>
       <w:rPr>
         <w:rFonts w:ascii="Courier New" w:hAnsi="Courier New" w:cs="Courier New" w:hint="default"/>
@@ -3441,7 +3462,7 @@
       <w:lvlText w:val=""/>
       <w:lvlJc w:val="left"/>
       <w:pPr>
-        <w:ind w:left="1908" w:hanging="360"/>
+        <w:ind w:left="1800" w:hanging="360"/>
       </w:pPr>
       <w:rPr>
         <w:rFonts w:ascii="Wingdings" w:hAnsi="Wingdings" w:hint="default"/>
@@ -3453,7 +3474,7 @@
       <w:lvlText w:val=""/>
       <w:lvlJc w:val="left"/>
       <w:pPr>
-        <w:ind w:left="2628" w:hanging="360"/>
+        <w:ind w:left="2520" w:hanging="360"/>
       </w:pPr>
       <w:rPr>
         <w:rFonts w:ascii="Symbol" w:hAnsi="Symbol" w:hint="default"/>
@@ -3465,7 +3486,7 @@
       <w:lvlText w:val="o"/>
       <w:lvlJc w:val="left"/>
       <w:pPr>
-        <w:ind w:left="3348" w:hanging="360"/>
+        <w:ind w:left="3240" w:hanging="360"/>
       </w:pPr>
       <w:rPr>
         <w:rFonts w:ascii="Courier New" w:hAnsi="Courier New" w:cs="Courier New" w:hint="default"/>
@@ -3477,7 +3498,7 @@
       <w:lvlText w:val=""/>
       <w:lvlJc w:val="left"/>
       <w:pPr>
-        <w:ind w:left="4068" w:hanging="360"/>
+        <w:ind w:left="3960" w:hanging="360"/>
       </w:pPr>
       <w:rPr>
         <w:rFonts w:ascii="Wingdings" w:hAnsi="Wingdings" w:hint="default"/>
@@ -3489,7 +3510,7 @@
       <w:lvlText w:val=""/>
       <w:lvlJc w:val="left"/>
       <w:pPr>
-        <w:ind w:left="4788" w:hanging="360"/>
+        <w:ind w:left="4680" w:hanging="360"/>
       </w:pPr>
       <w:rPr>
         <w:rFonts w:ascii="Symbol" w:hAnsi="Symbol" w:hint="default"/>
@@ -3501,7 +3522,7 @@
       <w:lvlText w:val="o"/>
       <w:lvlJc w:val="left"/>
       <w:pPr>
-        <w:ind w:left="5508" w:hanging="360"/>
+        <w:ind w:left="5400" w:hanging="360"/>
       </w:pPr>
       <w:rPr>
         <w:rFonts w:ascii="Courier New" w:hAnsi="Courier New" w:cs="Courier New" w:hint="default"/>
@@ -3513,7 +3534,7 @@
       <w:lvlText w:val=""/>
       <w:lvlJc w:val="left"/>
       <w:pPr>
-        <w:ind w:left="6228" w:hanging="360"/>
+        <w:ind w:left="6120" w:hanging="360"/>
       </w:pPr>
       <w:rPr>
         <w:rFonts w:ascii="Wingdings" w:hAnsi="Wingdings" w:hint="default"/>
@@ -5705,7 +5726,6 @@
   <w:style w:type="character" w:default="1" w:styleId="DefaultParagraphFont">
     <w:name w:val="Default Paragraph Font"/>
     <w:uiPriority w:val="1"/>
-    <w:semiHidden/>
     <w:unhideWhenUsed/>
   </w:style>
   <w:style w:type="table" w:default="1" w:styleId="TableNormal">

</xml_diff>